<commit_message>
901973-Modified the template document
</commit_message>
<xml_diff>
--- a/Find-and-Replace/Find-and-apply-bold-to-replaced-content/.NET/Find-and-apply-bold-to-replaced-content/Data/Input.docx
+++ b/Find-and-Replace/Find-and-apply-bold-to-replaced-content/.NET/Find-and-apply-bold-to-replaced-content/Data/Input.docx
@@ -6,13 +6,43 @@
       <w:pPr>
         <w:pStyle w:val="Heading1"/>
         <w:jc w:val="center"/>
+        <w:rPr>
+          <w:rFonts w:ascii="Calibri" w:eastAsia="Calibri" w:hAnsi="Calibri" w:cs="Calibri"/>
+          <w:b w:val="0"/>
+          <w:bCs w:val="0"/>
+          <w:sz w:val="36"/>
+        </w:rPr>
       </w:pPr>
       <w:r>
         <w:rPr>
           <w:rFonts w:ascii="Calibri" w:eastAsia="Calibri" w:hAnsi="Calibri" w:cs="Calibri"/>
+          <w:b w:val="0"/>
+          <w:bCs w:val="0"/>
           <w:sz w:val="36"/>
         </w:rPr>
         <w:t>Adventure Works Cycles</w:t>
+      </w:r>
+    </w:p>
+    <w:p>
+      <w:pPr>
+        <w:pStyle w:val="Heading1"/>
+        <w:rPr>
+          <w:rFonts w:ascii="Calibri" w:eastAsia="Calibri" w:hAnsi="Calibri" w:cs="Calibri"/>
+          <w:b w:val="0"/>
+          <w:bCs w:val="0"/>
+          <w:sz w:val="36"/>
+        </w:rPr>
+      </w:pPr>
+    </w:p>
+    <w:p>
+      <w:pPr>
+        <w:ind w:firstLine="720"/>
+      </w:pPr>
+      <w:r>
+        <w:t>Adventure Works Cycles</w:t>
+      </w:r>
+      <w:r>
+        <w:t>, the fictitious company on which the AdventureWorks sample databases are based, is a large, multinational manufacturing company. The company manufactures and sells metal and composite bicycles to North American, European and Asian commercial markets. While its base operation is located in Bothell, Washington with 290 employees, several regional sales teams are located throughout their market base.</w:t>
       </w:r>
     </w:p>
     <w:p>
@@ -445,74 +475,18 @@
     <w:p>
       <w:pPr>
         <w:ind w:firstLine="720"/>
-        <w:jc w:val="both"/>
       </w:pPr>
     </w:p>
     <w:p>
       <w:pPr>
         <w:ind w:firstLine="720"/>
+        <w:jc w:val="center"/>
       </w:pPr>
       <w:r>
-        <w:rPr>
-          <w:b/>
-          <w:bCs/>
-        </w:rPr>
-        <w:t>Adventure Works Cycles</w:t>
+        <w:t xml:space="preserve">Thank you for business with </w:t>
       </w:r>
       <w:r>
-        <w:t xml:space="preserve">, the fictitious company on which the </w:t>
-      </w:r>
-      <w:proofErr w:type="spellStart"/>
-      <w:r>
-        <w:t>AdventureWorks</w:t>
-      </w:r>
-      <w:proofErr w:type="spellEnd"/>
-      <w:r>
-        <w:t xml:space="preserve"> sample databases are based, is a large, multinational manufacturing company. The company manufactures and sells metal and composite bicycles to North American, </w:t>
-      </w:r>
-      <w:proofErr w:type="gramStart"/>
-      <w:r>
-        <w:t>European</w:t>
-      </w:r>
-      <w:proofErr w:type="gramEnd"/>
-      <w:r>
-        <w:t xml:space="preserve"> and Asian commercial markets. While its base operation </w:t>
-      </w:r>
-      <w:proofErr w:type="gramStart"/>
-      <w:r>
-        <w:t>is located in</w:t>
-      </w:r>
-      <w:proofErr w:type="gramEnd"/>
-      <w:r>
-        <w:t xml:space="preserve"> Bothell, Washington with 290 employees, several regional sales teams are located throughout their market base.</w:t>
-      </w:r>
-    </w:p>
-    <w:p>
-      <w:pPr>
-        <w:ind w:firstLine="720"/>
-      </w:pPr>
-    </w:p>
-    <w:p>
-      <w:pPr>
-        <w:ind w:firstLine="720"/>
-      </w:pPr>
-    </w:p>
-    <w:p>
-      <w:pPr>
-        <w:ind w:firstLine="720"/>
-        <w:jc w:val="center"/>
-      </w:pPr>
-      <w:r>
-        <w:t>Thank you for business with Company</w:t>
-      </w:r>
-    </w:p>
-    <w:p>
-      <w:pPr>
-        <w:ind w:firstLine="720"/>
-        <w:jc w:val="center"/>
-      </w:pPr>
-      <w:r>
-        <w:t>Name</w:t>
+        <w:t>Adventure Works Cycles</w:t>
       </w:r>
     </w:p>
     <w:sectPr>

</xml_diff>

<commit_message>
901973-Modified the input Word document
</commit_message>
<xml_diff>
--- a/Find-and-Replace/Find-and-apply-bold-to-replaced-content/.NET/Find-and-apply-bold-to-replaced-content/Data/Input.docx
+++ b/Find-and-Replace/Find-and-apply-bold-to-replaced-content/.NET/Find-and-apply-bold-to-replaced-content/Data/Input.docx
@@ -20,7 +20,7 @@
           <w:bCs w:val="0"/>
           <w:sz w:val="36"/>
         </w:rPr>
-        <w:t>Adventure Works Cycles</w:t>
+        <w:t>&lt;&lt;Company Name&gt;&gt;</w:t>
       </w:r>
     </w:p>
     <w:p>
@@ -39,7 +39,7 @@
         <w:ind w:firstLine="720"/>
       </w:pPr>
       <w:r>
-        <w:t>Adventure Works Cycles</w:t>
+        <w:t>&lt;&lt;Company Name&gt;&gt;</w:t>
       </w:r>
       <w:r>
         <w:t>, the fictitious company on which the AdventureWorks sample databases are based, is a large, multinational manufacturing company. The company manufactures and sells metal and composite bicycles to North American, European and Asian commercial markets. While its base operation is located in Bothell, Washington with 290 employees, several regional sales teams are located throughout their market base.</w:t>
@@ -486,7 +486,7 @@
         <w:t xml:space="preserve">Thank you for business with </w:t>
       </w:r>
       <w:r>
-        <w:t>Adventure Works Cycles</w:t>
+        <w:t>&lt;&lt;Company Name&gt;&gt;</w:t>
       </w:r>
     </w:p>
     <w:sectPr>

</xml_diff>

<commit_message>
901973-Modified the input Word document content
</commit_message>
<xml_diff>
--- a/Find-and-Replace/Find-and-apply-bold-to-replaced-content/.NET/Find-and-apply-bold-to-replaced-content/Data/Input.docx
+++ b/Find-and-Replace/Find-and-apply-bold-to-replaced-content/.NET/Find-and-apply-bold-to-replaced-content/Data/Input.docx
@@ -4,34 +4,27 @@
   <w:body>
     <w:p>
       <w:pPr>
-        <w:pStyle w:val="Heading1"/>
         <w:jc w:val="center"/>
         <w:rPr>
-          <w:rFonts w:ascii="Calibri" w:eastAsia="Calibri" w:hAnsi="Calibri" w:cs="Calibri"/>
-          <w:b w:val="0"/>
-          <w:bCs w:val="0"/>
+          <w:rFonts w:eastAsia="Calibri"/>
+          <w:b/>
+          <w:bCs/>
           <w:sz w:val="36"/>
+          <w:szCs w:val="36"/>
         </w:rPr>
       </w:pPr>
       <w:r>
         <w:rPr>
-          <w:rFonts w:ascii="Calibri" w:eastAsia="Calibri" w:hAnsi="Calibri" w:cs="Calibri"/>
-          <w:b w:val="0"/>
-          <w:bCs w:val="0"/>
+          <w:rFonts w:eastAsia="Calibri"/>
           <w:sz w:val="36"/>
+          <w:szCs w:val="36"/>
         </w:rPr>
         <w:t>&lt;&lt;Company Name&gt;&gt;</w:t>
       </w:r>
     </w:p>
     <w:p>
       <w:pPr>
-        <w:pStyle w:val="Heading1"/>
-        <w:rPr>
-          <w:rFonts w:ascii="Calibri" w:eastAsia="Calibri" w:hAnsi="Calibri" w:cs="Calibri"/>
-          <w:b w:val="0"/>
-          <w:bCs w:val="0"/>
-          <w:sz w:val="36"/>
-        </w:rPr>
+        <w:ind w:firstLine="720"/>
       </w:pPr>
     </w:p>
     <w:p>
@@ -39,7 +32,7 @@
         <w:ind w:firstLine="720"/>
       </w:pPr>
       <w:r>
-        <w:t>&lt;&lt;Company Name&gt;&gt;</w:t>
+        <w:t>Adventure Works Cycles</w:t>
       </w:r>
       <w:r>
         <w:t>, the fictitious company on which the AdventureWorks sample databases are based, is a large, multinational manufacturing company. The company manufactures and sells metal and composite bicycles to North American, European and Asian commercial markets. While its base operation is located in Bothell, Washington with 290 employees, several regional sales teams are located throughout their market base.</w:t>
@@ -486,7 +479,7 @@
         <w:t xml:space="preserve">Thank you for business with </w:t>
       </w:r>
       <w:r>
-        <w:t>&lt;&lt;Company Name&gt;&gt;</w:t>
+        <w:t>Adventure Works Cycles</w:t>
       </w:r>
     </w:p>
     <w:sectPr>
@@ -1442,6 +1435,7 @@
     <w:name w:val="Heading 1 Char"/>
     <w:basedOn w:val="DefaultParagraphFont"/>
     <w:link w:val="Heading1"/>
+    <w:uiPriority w:val="9"/>
     <w:rPr>
       <w:rFonts w:ascii="Arial" w:eastAsia="MS Mincho" w:hAnsi="Arial" w:cs="Arial"/>
       <w:b/>

</xml_diff>